<commit_message>
Add typo corrected versions
</commit_message>
<xml_diff>
--- a/Ilmiopohjainen-oppimiskokonaisuus/hiukkasfysiikkaa-ja-avointa-dataa-opettajan-ohje.docx
+++ b/Ilmiopohjainen-oppimiskokonaisuus/hiukkasfysiikkaa-ja-avointa-dataa-opettajan-ohje.docx
@@ -1,6 +1,6 @@
 
 <file path=word/document.xml><?xml version="1.0" encoding="utf-8"?>
-<w:document xmlns:wpc="http://schemas.microsoft.com/office/word/2010/wordprocessingCanvas" xmlns:cx="http://schemas.microsoft.com/office/drawing/2014/chartex" xmlns:cx1="http://schemas.microsoft.com/office/drawing/2015/9/8/chartex" xmlns:cx2="http://schemas.microsoft.com/office/drawing/2015/10/21/chartex" xmlns:cx3="http://schemas.microsoft.com/office/drawing/2016/5/9/chartex" xmlns:cx4="http://schemas.microsoft.com/office/drawing/2016/5/10/chartex" xmlns:cx5="http://schemas.microsoft.com/office/drawing/2016/5/11/chartex" xmlns:mc="http://schemas.openxmlformats.org/markup-compatibility/2006" xmlns:o="urn:schemas-microsoft-com:office:office" xmlns:r="http://schemas.openxmlformats.org/officeDocument/2006/relationships" xmlns:m="http://schemas.openxmlformats.org/officeDocument/2006/math" xmlns:v="urn:schemas-microsoft-com:vml" xmlns:wp14="http://schemas.microsoft.com/office/word/2010/wordprocessingDrawing" xmlns:wp="http://schemas.openxmlformats.org/drawingml/2006/wordprocessingDrawing" xmlns:w10="urn:schemas-microsoft-com:office:word" xmlns:w="http://schemas.openxmlformats.org/wordprocessingml/2006/main" xmlns:w14="http://schemas.microsoft.com/office/word/2010/wordml" xmlns:w15="http://schemas.microsoft.com/office/word/2012/wordml" xmlns:w16se="http://schemas.microsoft.com/office/word/2015/wordml/symex" xmlns:wpg="http://schemas.microsoft.com/office/word/2010/wordprocessingGroup" xmlns:wpi="http://schemas.microsoft.com/office/word/2010/wordprocessingInk" xmlns:wne="http://schemas.microsoft.com/office/word/2006/wordml" xmlns:wps="http://schemas.microsoft.com/office/word/2010/wordprocessingShape" mc:Ignorable="w14 w15 w16se wp14">
+<w:document xmlns:wpc="http://schemas.microsoft.com/office/word/2010/wordprocessingCanvas" xmlns:cx="http://schemas.microsoft.com/office/drawing/2014/chartex" xmlns:cx1="http://schemas.microsoft.com/office/drawing/2015/9/8/chartex" xmlns:cx2="http://schemas.microsoft.com/office/drawing/2015/10/21/chartex" xmlns:cx3="http://schemas.microsoft.com/office/drawing/2016/5/9/chartex" xmlns:cx4="http://schemas.microsoft.com/office/drawing/2016/5/10/chartex" xmlns:cx5="http://schemas.microsoft.com/office/drawing/2016/5/11/chartex" xmlns:cx6="http://schemas.microsoft.com/office/drawing/2016/5/12/chartex" xmlns:cx7="http://schemas.microsoft.com/office/drawing/2016/5/13/chartex" xmlns:cx8="http://schemas.microsoft.com/office/drawing/2016/5/14/chartex" xmlns:mc="http://schemas.openxmlformats.org/markup-compatibility/2006" xmlns:aink="http://schemas.microsoft.com/office/drawing/2016/ink" xmlns:am3d="http://schemas.microsoft.com/office/drawing/2017/model3d" xmlns:o="urn:schemas-microsoft-com:office:office" xmlns:r="http://schemas.openxmlformats.org/officeDocument/2006/relationships" xmlns:m="http://schemas.openxmlformats.org/officeDocument/2006/math" xmlns:v="urn:schemas-microsoft-com:vml" xmlns:wp14="http://schemas.microsoft.com/office/word/2010/wordprocessingDrawing" xmlns:wp="http://schemas.openxmlformats.org/drawingml/2006/wordprocessingDrawing" xmlns:w10="urn:schemas-microsoft-com:office:word" xmlns:w="http://schemas.openxmlformats.org/wordprocessingml/2006/main" xmlns:w14="http://schemas.microsoft.com/office/word/2010/wordml" xmlns:w15="http://schemas.microsoft.com/office/word/2012/wordml" xmlns:w16se="http://schemas.microsoft.com/office/word/2015/wordml/symex" xmlns:wpg="http://schemas.microsoft.com/office/word/2010/wordprocessingGroup" xmlns:wpi="http://schemas.microsoft.com/office/word/2010/wordprocessingInk" xmlns:wne="http://schemas.microsoft.com/office/word/2006/wordml" xmlns:wps="http://schemas.microsoft.com/office/word/2010/wordprocessingShape" mc:Ignorable="w14 w15 w16se wp14">
   <w:body>
     <w:p>
       <w:pPr>
@@ -476,10 +476,19 @@
       </w:r>
     </w:p>
     <w:p>
-      <w:r>
-        <w:lastRenderedPageBreak/>
-        <w:t>https://github.com/cms-opendata-education/cms-jupyter-materials-finnish</w:t>
-      </w:r>
+      <w:hyperlink r:id="rId8" w:history="1">
+        <w:r>
+          <w:rPr>
+            <w:rStyle w:val="Hyperlink"/>
+          </w:rPr>
+          <w:t>https://github.com/cms-opendata-education/cms-jupyter-materials-finnish</w:t>
+        </w:r>
+      </w:hyperlink>
+      <w:r>
+        <w:t xml:space="preserve"> </w:t>
+      </w:r>
+      <w:bookmarkStart w:id="0" w:name="_GoBack"/>
+      <w:bookmarkEnd w:id="0"/>
     </w:p>
     <w:p>
       <w:r>
@@ -585,8 +594,6 @@
       <w:r>
         <w:t>Tuntijako</w:t>
       </w:r>
-      <w:bookmarkStart w:id="0" w:name="_GoBack"/>
-      <w:bookmarkEnd w:id="0"/>
     </w:p>
     <w:tbl>
       <w:tblPr>
@@ -1060,7 +1067,7 @@
       <w:r>
         <w:t xml:space="preserve">a </w:t>
       </w:r>
-      <w:hyperlink r:id="rId8" w:history="1">
+      <w:hyperlink r:id="rId9" w:history="1">
         <w:r>
           <w:rPr>
             <w:rStyle w:val="Hyperlink"/>
@@ -1256,7 +1263,7 @@
       <w:r>
         <w:t xml:space="preserve"> </w:t>
       </w:r>
-      <w:hyperlink r:id="rId9">
+      <w:hyperlink r:id="rId10">
         <w:r>
           <w:rPr>
             <w:rStyle w:val="Hyperlink"/>
@@ -1506,7 +1513,7 @@
       <w:r>
         <w:t xml:space="preserve"> </w:t>
       </w:r>
-      <w:hyperlink r:id="rId10" w:history="1">
+      <w:hyperlink r:id="rId11" w:history="1">
         <w:r>
           <w:rPr>
             <w:rStyle w:val="Hyperlink"/>
@@ -1573,7 +1580,7 @@
       <w:r>
         <w:t xml:space="preserve"> Esimerkit löytyvät samasta </w:t>
       </w:r>
-      <w:hyperlink r:id="rId11" w:history="1">
+      <w:hyperlink r:id="rId12" w:history="1">
         <w:r>
           <w:rPr>
             <w:rStyle w:val="Hyperlink"/>
@@ -1673,7 +1680,7 @@
       <w:r>
         <w:t xml:space="preserve"> kansiosta </w:t>
       </w:r>
-      <w:hyperlink r:id="rId12" w:history="1">
+      <w:hyperlink r:id="rId13" w:history="1">
         <w:r>
           <w:rPr>
             <w:rStyle w:val="Hyperlink"/>
@@ -1825,7 +1832,7 @@
                     </pic:cNvPicPr>
                   </pic:nvPicPr>
                   <pic:blipFill>
-                    <a:blip r:embed="rId13" cstate="print">
+                    <a:blip r:embed="rId14" cstate="print">
                       <a:extLst>
                         <a:ext uri="{28A0092B-C50C-407E-A947-70E740481C1C}">
                           <a14:useLocalDpi xmlns:a14="http://schemas.microsoft.com/office/drawing/2010/main" val="0"/>
@@ -1862,7 +1869,13 @@
         <w:ind w:left="1440"/>
       </w:pPr>
       <w:r>
-        <w:t>Kuvaajassa on esitetty invariantin massan spektri tilanteessa, jossa CMS-detektorilla on havaittu kaksi myonia. Kuvaaja on piirretty logaritmisella asteikolla, joten piikit eivät luultavasti näytä identtisiltä oppilaiden piirtämien kuvaajien kanssa.</w:t>
+        <w:t>Kuvaajassa on esitetty invariantin massan spektri tilanteessa, jossa CMS-</w:t>
+      </w:r>
+      <w:r>
+        <w:t>ilmaisimella</w:t>
+      </w:r>
+      <w:r>
+        <w:t xml:space="preserve"> on havaittu kaksi myonia. Kuvaaja on piirretty logaritmisella asteikolla, joten piikit eivät luultavasti näytä identtisiltä oppilaiden piirtämien kuvaajien kanssa.</w:t>
       </w:r>
       <w:r>
         <w:t xml:space="preserve"> Tutkimustyössä asiantuntijoiden välinen yhteistyö on välttämätöntä luotettavien tulosten saamiseksi. </w:t>
@@ -1948,7 +1961,7 @@
         <w:gridCol w:w="1498"/>
         <w:gridCol w:w="1441"/>
         <w:gridCol w:w="1441"/>
-        <w:gridCol w:w="1441"/>
+        <w:gridCol w:w="2069"/>
       </w:tblGrid>
       <w:tr>
         <w:trPr>
@@ -1996,7 +2009,7 @@
         </w:tc>
         <w:tc>
           <w:tcPr>
-            <w:tcW w:w="1441" w:type="dxa"/>
+            <w:tcW w:w="2069" w:type="dxa"/>
             <w:shd w:val="clear" w:color="auto" w:fill="FFFFFF" w:themeFill="background1"/>
           </w:tcPr>
           <w:p>
@@ -2051,6 +2064,9 @@
               </w:rPr>
               <w:t>ψ</w:t>
             </w:r>
+            <w:r>
+              <w:t xml:space="preserve"> (J/psii)</w:t>
+            </w:r>
           </w:p>
         </w:tc>
         <w:tc>
@@ -2069,7 +2085,7 @@
         </w:tc>
         <w:tc>
           <w:tcPr>
-            <w:tcW w:w="1441" w:type="dxa"/>
+            <w:tcW w:w="2069" w:type="dxa"/>
             <w:shd w:val="clear" w:color="auto" w:fill="FFFFFF" w:themeFill="background1"/>
           </w:tcPr>
           <w:p>
@@ -2081,6 +2097,9 @@
                 <w:lang w:val="el-GR"/>
               </w:rPr>
               <w:t>φ</w:t>
+            </w:r>
+            <w:r>
+              <w:t xml:space="preserve"> (fii)</w:t>
             </w:r>
           </w:p>
         </w:tc>
@@ -2136,7 +2155,7 @@
         </w:tc>
         <w:tc>
           <w:tcPr>
-            <w:tcW w:w="1441" w:type="dxa"/>
+            <w:tcW w:w="2069" w:type="dxa"/>
             <w:shd w:val="clear" w:color="auto" w:fill="FFFFFF" w:themeFill="background1"/>
           </w:tcPr>
           <w:p>
@@ -2157,6 +2176,9 @@
                 <w:lang w:val="el-GR"/>
               </w:rPr>
               <w:t>ω</w:t>
+            </w:r>
+            <w:r>
+              <w:t xml:space="preserve"> (rhoo, oomega)</w:t>
             </w:r>
           </w:p>
         </w:tc>
@@ -2201,6 +2223,18 @@
               </w:rPr>
               <w:t>Υ</w:t>
             </w:r>
+            <w:r>
+              <w:rPr>
+                <w:rFonts w:ascii="Cambria" w:hAnsi="Cambria" w:cs="Cambria"/>
+              </w:rPr>
+              <w:t xml:space="preserve"> </w:t>
+            </w:r>
+            <w:r>
+              <w:rPr>
+                <w:rFonts w:cstheme="minorHAnsi"/>
+              </w:rPr>
+              <w:t>(ypsilon)</w:t>
+            </w:r>
           </w:p>
         </w:tc>
         <w:tc>
@@ -2223,7 +2257,7 @@
         </w:tc>
         <w:tc>
           <w:tcPr>
-            <w:tcW w:w="1441" w:type="dxa"/>
+            <w:tcW w:w="2069" w:type="dxa"/>
             <w:shd w:val="clear" w:color="auto" w:fill="FFFFFF" w:themeFill="background1"/>
           </w:tcPr>
           <w:p>
@@ -2243,6 +2277,9 @@
             <w:r>
               <w:t>’</w:t>
             </w:r>
+            <w:r>
+              <w:t xml:space="preserve"> (psii)</w:t>
+            </w:r>
           </w:p>
         </w:tc>
       </w:tr>
@@ -2937,7 +2974,21 @@
           <w:rFonts w:asciiTheme="minorHAnsi" w:hAnsiTheme="minorHAnsi" w:cstheme="minorHAnsi"/>
           <w:lang w:val="fi-FI"/>
         </w:rPr>
-        <w:t xml:space="preserve"> Lumokvarkki painaa kollme kertaa niin paljon kuin protoni, ja sillä on positiivinen varaus.</w:t>
+        <w:t xml:space="preserve"> Lumokvarkki p</w:t>
+      </w:r>
+      <w:r>
+        <w:rPr>
+          <w:rFonts w:asciiTheme="minorHAnsi" w:hAnsiTheme="minorHAnsi" w:cstheme="minorHAnsi"/>
+          <w:lang w:val="fi-FI"/>
+        </w:rPr>
+        <w:t>ainaa kol</w:t>
+      </w:r>
+      <w:r>
+        <w:rPr>
+          <w:rFonts w:asciiTheme="minorHAnsi" w:hAnsiTheme="minorHAnsi" w:cstheme="minorHAnsi"/>
+          <w:lang w:val="fi-FI"/>
+        </w:rPr>
+        <w:t>me kertaa niin paljon kuin protoni, ja sillä on positiivinen varaus.</w:t>
       </w:r>
     </w:p>
     <w:p>
@@ -3282,7 +3333,7 @@
       <w:r>
         <w:t xml:space="preserve">Tieteen Kuvalehti 7.7.2015. Kvanttimekaniikkaa viidessä minuutissa. Luonto, Salamakurssi. Saatavilla: </w:t>
       </w:r>
-      <w:hyperlink r:id="rId14" w:history="1">
+      <w:hyperlink r:id="rId15" w:history="1">
         <w:r>
           <w:rPr>
             <w:rStyle w:val="Hyperlink"/>
@@ -3328,7 +3379,7 @@
                     <pic:cNvPicPr/>
                   </pic:nvPicPr>
                   <pic:blipFill>
-                    <a:blip r:embed="rId15">
+                    <a:blip r:embed="rId16">
                       <a:extLst>
                         <a:ext uri="{28A0092B-C50C-407E-A947-70E740481C1C}">
                           <a14:useLocalDpi xmlns:a14="http://schemas.microsoft.com/office/drawing/2010/main" val="0"/>
@@ -3364,7 +3415,7 @@
       <w:r>
         <w:t xml:space="preserve">Kuvalähde: </w:t>
       </w:r>
-      <w:hyperlink r:id="rId16" w:anchor="/media/File:Standardimalli.svg" w:history="1">
+      <w:hyperlink r:id="rId17" w:anchor="/media/File:Standardimalli.svg" w:history="1">
         <w:r>
           <w:rPr>
             <w:rStyle w:val="Hyperlink"/>
@@ -3416,7 +3467,13 @@
         <w:t>2</w:t>
       </w:r>
       <w:r>
-        <w:t xml:space="preserve">. Koska energia on massaa ja massa energiaa, hiukkastörmäyksissä ei voida hyödyntää makrotason energiansäilymislakeja sellaisenaan. Tutkijat käyttävätkin hiukkasten määrittämisessä matemaattista suuretta nimeltään invariantti massa, joka nimensä mukaisesti säilyy vakiona hajoamistapahtumassa. kahden hiukkasen törmäyksessä invariantti massa määritellään energian ja liikemäärän avulla </w:t>
+        <w:t>. Koska energia on massaa ja massa energiaa, hiukkastörmäyksissä ei voida hyödyntää makrotason energiansäilymislakeja sellaisenaan. Tutkijat käyttävätkin hiukkasten määrittämisessä matemaattista suuretta nimeltään invariantti massa, joka nimensä mukaisesti säilyy</w:t>
+      </w:r>
+      <w:r>
+        <w:t xml:space="preserve"> vakiona hajoamistapahtumassa. K</w:t>
+      </w:r>
+      <w:r>
+        <w:t xml:space="preserve">ahden hiukkasen törmäyksessä invariantti massa määritellään energian ja liikemäärän avulla </w:t>
       </w:r>
     </w:p>
     <w:p>
@@ -3818,7 +3875,19 @@
         <w:rPr>
           <w:rFonts w:eastAsiaTheme="minorEastAsia"/>
         </w:rPr>
-        <w:t>Invarianttia massaa hyödynnetään sellaisten hiukkasten tunnistamiseen, joita ei voida mitata suoraan CMS-detektorilla. Protoni-protoni törmäyksessä voi esimerkiksi muodostua Z-bosoni (</w:t>
+        <w:t>Invarianttia massaa hyödynnetään sellaisten hiukkasten tunnistamiseen, joita ei vo</w:t>
+      </w:r>
+      <w:r>
+        <w:rPr>
+          <w:rFonts w:eastAsiaTheme="minorEastAsia"/>
+        </w:rPr>
+        <w:t>ida mitata suoraan CMS-ilmaisime</w:t>
+      </w:r>
+      <w:r>
+        <w:rPr>
+          <w:rFonts w:eastAsiaTheme="minorEastAsia"/>
+        </w:rPr>
+        <w:t>lla. Protoni-protoni törmäyksessä voi esimerkiksi muodostua Z-bosoni (</w:t>
       </w:r>
       <m:oMath>
         <m:r>
@@ -3851,7 +3920,55 @@
         <w:rPr>
           <w:rFonts w:eastAsiaTheme="minorEastAsia"/>
         </w:rPr>
-        <w:t>), joka hajoaa edelleen myoniksi ja antimyoniksi. CMS-detektorilla voidaan havaita myoneja, muttei bosoneita. Myoniparin invariantin massan arvosta voidaan kuitenkin päätellä, mistä hiukkasesta ne ovat todennäköisesti hajonneet. Esimerkkitapauksessa myonille ja antimyonille lasketun yhteisen invariantin massan arvon tulisi siis vastata Z-bosonin fysikaalista massaa. Luotettavan tuloksen saamiseksi yksittäinen tapahtuma ei riitä, vaan tuhansien hajoamistapahtumien invariantin massan arvoista muodostetaan histogrammi ja histogrammiin muodostuvista piikeistä voidaan päätellä, mitä hiukkasia tapahtumissa on luultavasti esiintynyt.</w:t>
+        <w:t>), joka hajoaa edelleen myoniks</w:t>
+      </w:r>
+      <w:r>
+        <w:rPr>
+          <w:rFonts w:eastAsiaTheme="minorEastAsia"/>
+        </w:rPr>
+        <w:t xml:space="preserve">i ja antimyoniksi. </w:t>
+      </w:r>
+      <w:r>
+        <w:rPr>
+          <w:rFonts w:ascii="Tahoma" w:eastAsia="Times New Roman" w:hAnsi="Tahoma" w:cs="Tahoma"/>
+          <w:color w:val="000000"/>
+          <w:sz w:val="20"/>
+          <w:szCs w:val="20"/>
+        </w:rPr>
+        <w:t>Myonit jättävät suoraan havait</w:t>
+      </w:r>
+      <w:r>
+        <w:rPr>
+          <w:rFonts w:ascii="Tahoma" w:eastAsia="Times New Roman" w:hAnsi="Tahoma" w:cs="Tahoma"/>
+          <w:color w:val="000000"/>
+          <w:sz w:val="20"/>
+          <w:szCs w:val="20"/>
+        </w:rPr>
+        <w:t>tavan signaalin CMS-ilmaisimeen</w:t>
+      </w:r>
+      <w:r>
+        <w:rPr>
+          <w:rFonts w:ascii="Tahoma" w:eastAsia="Times New Roman" w:hAnsi="Tahoma" w:cs="Tahoma"/>
+          <w:color w:val="000000"/>
+          <w:sz w:val="20"/>
+          <w:szCs w:val="20"/>
+        </w:rPr>
+        <w:t>, kun taas Z-bosonia ei voida</w:t>
+      </w:r>
+      <w:r>
+        <w:rPr>
+          <w:rFonts w:ascii="Tahoma" w:eastAsia="Times New Roman" w:hAnsi="Tahoma" w:cs="Tahoma"/>
+          <w:color w:val="000000"/>
+          <w:sz w:val="20"/>
+          <w:szCs w:val="20"/>
+        </w:rPr>
+        <w:t xml:space="preserve"> suoraan havaita.</w:t>
+      </w:r>
+      <w:r>
+        <w:rPr>
+          <w:rFonts w:eastAsiaTheme="minorEastAsia"/>
+        </w:rPr>
+        <w:t xml:space="preserve"> Myoniparin invariantin massan arvosta voidaan kuitenkin päätellä, mistä hiukkasesta ne ovat todennäköisesti hajonneet. Esimerkkitapauksessa myonille ja antimyonille lasketun yhteisen invariantin massan arvon tulisi siis vastata Z-bosonin fysikaalista massaa. Luotettavan tuloksen saamiseksi yksittäinen tapahtuma ei riitä, vaan tuhansien hajoamistapahtumien invariantin massan arvoista muodostetaan histogrammi ja histogrammiin muodostuvista piikeistä voidaan päätellä, mitä hiukkasia tapahtumissa on luultavasti esiintynyt.</w:t>
       </w:r>
     </w:p>
     <w:p>
@@ -4301,7 +4418,7 @@
                     <pic:cNvPicPr/>
                   </pic:nvPicPr>
                   <pic:blipFill>
-                    <a:blip r:embed="rId17">
+                    <a:blip r:embed="rId18">
                       <a:extLst>
                         <a:ext uri="{28A0092B-C50C-407E-A947-70E740481C1C}">
                           <a14:useLocalDpi xmlns:a14="http://schemas.microsoft.com/office/drawing/2010/main" val="0"/>
@@ -4512,7 +4629,7 @@
 </file>
 
 <file path=word/endnotes.xml><?xml version="1.0" encoding="utf-8"?>
-<w:endnotes xmlns:wpc="http://schemas.microsoft.com/office/word/2010/wordprocessingCanvas" xmlns:cx="http://schemas.microsoft.com/office/drawing/2014/chartex" xmlns:cx1="http://schemas.microsoft.com/office/drawing/2015/9/8/chartex" xmlns:cx2="http://schemas.microsoft.com/office/drawing/2015/10/21/chartex" xmlns:cx3="http://schemas.microsoft.com/office/drawing/2016/5/9/chartex" xmlns:cx4="http://schemas.microsoft.com/office/drawing/2016/5/10/chartex" xmlns:cx5="http://schemas.microsoft.com/office/drawing/2016/5/11/chartex" xmlns:mc="http://schemas.openxmlformats.org/markup-compatibility/2006" xmlns:o="urn:schemas-microsoft-com:office:office" xmlns:r="http://schemas.openxmlformats.org/officeDocument/2006/relationships" xmlns:m="http://schemas.openxmlformats.org/officeDocument/2006/math" xmlns:v="urn:schemas-microsoft-com:vml" xmlns:wp14="http://schemas.microsoft.com/office/word/2010/wordprocessingDrawing" xmlns:wp="http://schemas.openxmlformats.org/drawingml/2006/wordprocessingDrawing" xmlns:w10="urn:schemas-microsoft-com:office:word" xmlns:w="http://schemas.openxmlformats.org/wordprocessingml/2006/main" xmlns:w14="http://schemas.microsoft.com/office/word/2010/wordml" xmlns:w15="http://schemas.microsoft.com/office/word/2012/wordml" xmlns:w16se="http://schemas.microsoft.com/office/word/2015/wordml/symex" xmlns:wpg="http://schemas.microsoft.com/office/word/2010/wordprocessingGroup" xmlns:wpi="http://schemas.microsoft.com/office/word/2010/wordprocessingInk" xmlns:wne="http://schemas.microsoft.com/office/word/2006/wordml" xmlns:wps="http://schemas.microsoft.com/office/word/2010/wordprocessingShape" mc:Ignorable="w14 w15 w16se wp14">
+<w:endnotes xmlns:wpc="http://schemas.microsoft.com/office/word/2010/wordprocessingCanvas" xmlns:cx="http://schemas.microsoft.com/office/drawing/2014/chartex" xmlns:cx1="http://schemas.microsoft.com/office/drawing/2015/9/8/chartex" xmlns:cx2="http://schemas.microsoft.com/office/drawing/2015/10/21/chartex" xmlns:cx3="http://schemas.microsoft.com/office/drawing/2016/5/9/chartex" xmlns:cx4="http://schemas.microsoft.com/office/drawing/2016/5/10/chartex" xmlns:cx5="http://schemas.microsoft.com/office/drawing/2016/5/11/chartex" xmlns:cx6="http://schemas.microsoft.com/office/drawing/2016/5/12/chartex" xmlns:cx7="http://schemas.microsoft.com/office/drawing/2016/5/13/chartex" xmlns:cx8="http://schemas.microsoft.com/office/drawing/2016/5/14/chartex" xmlns:mc="http://schemas.openxmlformats.org/markup-compatibility/2006" xmlns:aink="http://schemas.microsoft.com/office/drawing/2016/ink" xmlns:am3d="http://schemas.microsoft.com/office/drawing/2017/model3d" xmlns:o="urn:schemas-microsoft-com:office:office" xmlns:r="http://schemas.openxmlformats.org/officeDocument/2006/relationships" xmlns:m="http://schemas.openxmlformats.org/officeDocument/2006/math" xmlns:v="urn:schemas-microsoft-com:vml" xmlns:wp14="http://schemas.microsoft.com/office/word/2010/wordprocessingDrawing" xmlns:wp="http://schemas.openxmlformats.org/drawingml/2006/wordprocessingDrawing" xmlns:w10="urn:schemas-microsoft-com:office:word" xmlns:w="http://schemas.openxmlformats.org/wordprocessingml/2006/main" xmlns:w14="http://schemas.microsoft.com/office/word/2010/wordml" xmlns:w15="http://schemas.microsoft.com/office/word/2012/wordml" xmlns:w16se="http://schemas.microsoft.com/office/word/2015/wordml/symex" xmlns:wpg="http://schemas.microsoft.com/office/word/2010/wordprocessingGroup" xmlns:wpi="http://schemas.microsoft.com/office/word/2010/wordprocessingInk" xmlns:wne="http://schemas.microsoft.com/office/word/2006/wordml" xmlns:wps="http://schemas.microsoft.com/office/word/2010/wordprocessingShape" mc:Ignorable="w14 w15 w16se wp14">
   <w:endnote w:type="separator" w:id="-1">
     <w:p>
       <w:r>
@@ -4538,7 +4655,7 @@
 </file>
 
 <file path=word/footnotes.xml><?xml version="1.0" encoding="utf-8"?>
-<w:footnotes xmlns:wpc="http://schemas.microsoft.com/office/word/2010/wordprocessingCanvas" xmlns:cx="http://schemas.microsoft.com/office/drawing/2014/chartex" xmlns:cx1="http://schemas.microsoft.com/office/drawing/2015/9/8/chartex" xmlns:cx2="http://schemas.microsoft.com/office/drawing/2015/10/21/chartex" xmlns:cx3="http://schemas.microsoft.com/office/drawing/2016/5/9/chartex" xmlns:cx4="http://schemas.microsoft.com/office/drawing/2016/5/10/chartex" xmlns:cx5="http://schemas.microsoft.com/office/drawing/2016/5/11/chartex" xmlns:mc="http://schemas.openxmlformats.org/markup-compatibility/2006" xmlns:o="urn:schemas-microsoft-com:office:office" xmlns:r="http://schemas.openxmlformats.org/officeDocument/2006/relationships" xmlns:m="http://schemas.openxmlformats.org/officeDocument/2006/math" xmlns:v="urn:schemas-microsoft-com:vml" xmlns:wp14="http://schemas.microsoft.com/office/word/2010/wordprocessingDrawing" xmlns:wp="http://schemas.openxmlformats.org/drawingml/2006/wordprocessingDrawing" xmlns:w10="urn:schemas-microsoft-com:office:word" xmlns:w="http://schemas.openxmlformats.org/wordprocessingml/2006/main" xmlns:w14="http://schemas.microsoft.com/office/word/2010/wordml" xmlns:w15="http://schemas.microsoft.com/office/word/2012/wordml" xmlns:w16se="http://schemas.microsoft.com/office/word/2015/wordml/symex" xmlns:wpg="http://schemas.microsoft.com/office/word/2010/wordprocessingGroup" xmlns:wpi="http://schemas.microsoft.com/office/word/2010/wordprocessingInk" xmlns:wne="http://schemas.microsoft.com/office/word/2006/wordml" xmlns:wps="http://schemas.microsoft.com/office/word/2010/wordprocessingShape" mc:Ignorable="w14 w15 w16se wp14">
+<w:footnotes xmlns:wpc="http://schemas.microsoft.com/office/word/2010/wordprocessingCanvas" xmlns:cx="http://schemas.microsoft.com/office/drawing/2014/chartex" xmlns:cx1="http://schemas.microsoft.com/office/drawing/2015/9/8/chartex" xmlns:cx2="http://schemas.microsoft.com/office/drawing/2015/10/21/chartex" xmlns:cx3="http://schemas.microsoft.com/office/drawing/2016/5/9/chartex" xmlns:cx4="http://schemas.microsoft.com/office/drawing/2016/5/10/chartex" xmlns:cx5="http://schemas.microsoft.com/office/drawing/2016/5/11/chartex" xmlns:cx6="http://schemas.microsoft.com/office/drawing/2016/5/12/chartex" xmlns:cx7="http://schemas.microsoft.com/office/drawing/2016/5/13/chartex" xmlns:cx8="http://schemas.microsoft.com/office/drawing/2016/5/14/chartex" xmlns:mc="http://schemas.openxmlformats.org/markup-compatibility/2006" xmlns:aink="http://schemas.microsoft.com/office/drawing/2016/ink" xmlns:am3d="http://schemas.microsoft.com/office/drawing/2017/model3d" xmlns:o="urn:schemas-microsoft-com:office:office" xmlns:r="http://schemas.openxmlformats.org/officeDocument/2006/relationships" xmlns:m="http://schemas.openxmlformats.org/officeDocument/2006/math" xmlns:v="urn:schemas-microsoft-com:vml" xmlns:wp14="http://schemas.microsoft.com/office/word/2010/wordprocessingDrawing" xmlns:wp="http://schemas.openxmlformats.org/drawingml/2006/wordprocessingDrawing" xmlns:w10="urn:schemas-microsoft-com:office:word" xmlns:w="http://schemas.openxmlformats.org/wordprocessingml/2006/main" xmlns:w14="http://schemas.microsoft.com/office/word/2010/wordml" xmlns:w15="http://schemas.microsoft.com/office/word/2012/wordml" xmlns:w16se="http://schemas.microsoft.com/office/word/2015/wordml/symex" xmlns:wpg="http://schemas.microsoft.com/office/word/2010/wordprocessingGroup" xmlns:wpi="http://schemas.microsoft.com/office/word/2010/wordprocessingInk" xmlns:wne="http://schemas.microsoft.com/office/word/2006/wordml" xmlns:wps="http://schemas.microsoft.com/office/word/2010/wordprocessingShape" mc:Ignorable="w14 w15 w16se wp14">
   <w:footnote w:type="separator" w:id="-1">
     <w:p>
       <w:r>
@@ -4564,7 +4681,7 @@
 </file>
 
 <file path=word/numbering.xml><?xml version="1.0" encoding="utf-8"?>
-<w:numbering xmlns:wpc="http://schemas.microsoft.com/office/word/2010/wordprocessingCanvas" xmlns:cx="http://schemas.microsoft.com/office/drawing/2014/chartex" xmlns:cx1="http://schemas.microsoft.com/office/drawing/2015/9/8/chartex" xmlns:cx2="http://schemas.microsoft.com/office/drawing/2015/10/21/chartex" xmlns:cx3="http://schemas.microsoft.com/office/drawing/2016/5/9/chartex" xmlns:cx4="http://schemas.microsoft.com/office/drawing/2016/5/10/chartex" xmlns:cx5="http://schemas.microsoft.com/office/drawing/2016/5/11/chartex" xmlns:mc="http://schemas.openxmlformats.org/markup-compatibility/2006" xmlns:o="urn:schemas-microsoft-com:office:office" xmlns:r="http://schemas.openxmlformats.org/officeDocument/2006/relationships" xmlns:m="http://schemas.openxmlformats.org/officeDocument/2006/math" xmlns:v="urn:schemas-microsoft-com:vml" xmlns:wp14="http://schemas.microsoft.com/office/word/2010/wordprocessingDrawing" xmlns:wp="http://schemas.openxmlformats.org/drawingml/2006/wordprocessingDrawing" xmlns:w10="urn:schemas-microsoft-com:office:word" xmlns:w="http://schemas.openxmlformats.org/wordprocessingml/2006/main" xmlns:w14="http://schemas.microsoft.com/office/word/2010/wordml" xmlns:w15="http://schemas.microsoft.com/office/word/2012/wordml" xmlns:w16se="http://schemas.microsoft.com/office/word/2015/wordml/symex" xmlns:wpg="http://schemas.microsoft.com/office/word/2010/wordprocessingGroup" xmlns:wpi="http://schemas.microsoft.com/office/word/2010/wordprocessingInk" xmlns:wne="http://schemas.microsoft.com/office/word/2006/wordml" xmlns:wps="http://schemas.microsoft.com/office/word/2010/wordprocessingShape" mc:Ignorable="w14 w15 w16se wp14">
+<w:numbering xmlns:wpc="http://schemas.microsoft.com/office/word/2010/wordprocessingCanvas" xmlns:cx="http://schemas.microsoft.com/office/drawing/2014/chartex" xmlns:cx1="http://schemas.microsoft.com/office/drawing/2015/9/8/chartex" xmlns:cx2="http://schemas.microsoft.com/office/drawing/2015/10/21/chartex" xmlns:cx3="http://schemas.microsoft.com/office/drawing/2016/5/9/chartex" xmlns:cx4="http://schemas.microsoft.com/office/drawing/2016/5/10/chartex" xmlns:cx5="http://schemas.microsoft.com/office/drawing/2016/5/11/chartex" xmlns:cx6="http://schemas.microsoft.com/office/drawing/2016/5/12/chartex" xmlns:cx7="http://schemas.microsoft.com/office/drawing/2016/5/13/chartex" xmlns:cx8="http://schemas.microsoft.com/office/drawing/2016/5/14/chartex" xmlns:mc="http://schemas.openxmlformats.org/markup-compatibility/2006" xmlns:aink="http://schemas.microsoft.com/office/drawing/2016/ink" xmlns:am3d="http://schemas.microsoft.com/office/drawing/2017/model3d" xmlns:o="urn:schemas-microsoft-com:office:office" xmlns:r="http://schemas.openxmlformats.org/officeDocument/2006/relationships" xmlns:m="http://schemas.openxmlformats.org/officeDocument/2006/math" xmlns:v="urn:schemas-microsoft-com:vml" xmlns:wp14="http://schemas.microsoft.com/office/word/2010/wordprocessingDrawing" xmlns:wp="http://schemas.openxmlformats.org/drawingml/2006/wordprocessingDrawing" xmlns:w10="urn:schemas-microsoft-com:office:word" xmlns:w="http://schemas.openxmlformats.org/wordprocessingml/2006/main" xmlns:w14="http://schemas.microsoft.com/office/word/2010/wordml" xmlns:w15="http://schemas.microsoft.com/office/word/2012/wordml" xmlns:w16se="http://schemas.microsoft.com/office/word/2015/wordml/symex" xmlns:wpg="http://schemas.microsoft.com/office/word/2010/wordprocessingGroup" xmlns:wpi="http://schemas.microsoft.com/office/word/2010/wordprocessingInk" xmlns:wne="http://schemas.microsoft.com/office/word/2006/wordml" xmlns:wps="http://schemas.microsoft.com/office/word/2010/wordprocessingShape" mc:Ignorable="w14 w15 w16se wp14">
   <w:abstractNum w:abstractNumId="0" w15:restartNumberingAfterBreak="0">
     <w:nsid w:val="46D0521E"/>
     <w:multiLevelType w:val="multilevel"/>
@@ -5193,7 +5310,7 @@
       </w:pPr>
     </w:pPrDefault>
   </w:docDefaults>
-  <w:latentStyles w:defLockedState="0" w:defUIPriority="99" w:defSemiHidden="0" w:defUnhideWhenUsed="0" w:defQFormat="0" w:count="374">
+  <w:latentStyles w:defLockedState="0" w:defUIPriority="99" w:defSemiHidden="0" w:defUnhideWhenUsed="0" w:defQFormat="0" w:count="375">
     <w:lsdException w:name="Normal" w:uiPriority="0" w:qFormat="1"/>
     <w:lsdException w:name="heading 1" w:uiPriority="9" w:qFormat="1"/>
     <w:lsdException w:name="heading 2" w:semiHidden="1" w:uiPriority="9" w:unhideWhenUsed="1" w:qFormat="1"/>
@@ -5299,7 +5416,6 @@
     <w:lsdException w:name="HTML Sample" w:semiHidden="1" w:unhideWhenUsed="1"/>
     <w:lsdException w:name="HTML Typewriter" w:semiHidden="1" w:unhideWhenUsed="1"/>
     <w:lsdException w:name="HTML Variable" w:semiHidden="1" w:unhideWhenUsed="1"/>
-    <w:lsdException w:name="Normal Table" w:semiHidden="1" w:unhideWhenUsed="1"/>
     <w:lsdException w:name="annotation subject" w:semiHidden="1" w:unhideWhenUsed="1"/>
     <w:lsdException w:name="No List" w:semiHidden="1" w:unhideWhenUsed="1"/>
     <w:lsdException w:name="Outline List 1" w:semiHidden="1" w:unhideWhenUsed="1"/>
@@ -5346,10 +5462,8 @@
     <w:lsdException w:name="Table Subtle 2" w:semiHidden="1" w:unhideWhenUsed="1"/>
     <w:lsdException w:name="Table Web 1" w:semiHidden="1" w:unhideWhenUsed="1"/>
     <w:lsdException w:name="Table Web 2" w:semiHidden="1" w:unhideWhenUsed="1"/>
-    <w:lsdException w:name="Table Web 3" w:semiHidden="1" w:unhideWhenUsed="1"/>
     <w:lsdException w:name="Balloon Text" w:semiHidden="1" w:unhideWhenUsed="1"/>
     <w:lsdException w:name="Table Grid" w:uiPriority="39"/>
-    <w:lsdException w:name="Table Theme" w:semiHidden="1" w:unhideWhenUsed="1"/>
     <w:lsdException w:name="Placeholder Text" w:semiHidden="1"/>
     <w:lsdException w:name="No Spacing" w:uiPriority="1" w:qFormat="1"/>
     <w:lsdException w:name="Light Shading" w:uiPriority="60"/>
@@ -5568,6 +5682,7 @@
     <w:lsdException w:name="Mention" w:semiHidden="1" w:unhideWhenUsed="1"/>
     <w:lsdException w:name="Smart Hyperlink" w:semiHidden="1" w:unhideWhenUsed="1"/>
     <w:lsdException w:name="Hashtag" w:semiHidden="1" w:unhideWhenUsed="1"/>
+    <w:lsdException w:name="Unresolved Mention" w:semiHidden="1" w:unhideWhenUsed="1"/>
   </w:latentStyles>
   <w:style w:type="paragraph" w:default="1" w:styleId="Normal">
     <w:name w:val="Normal"/>
@@ -6022,6 +6137,18 @@
     <w:basedOn w:val="DefaultParagraphFont"/>
     <w:rsid w:val="00AC0FB1"/>
   </w:style>
+  <w:style w:type="character" w:styleId="UnresolvedMention">
+    <w:name w:val="Unresolved Mention"/>
+    <w:basedOn w:val="DefaultParagraphFont"/>
+    <w:uiPriority w:val="99"/>
+    <w:semiHidden/>
+    <w:unhideWhenUsed/>
+    <w:rsid w:val="00914B92"/>
+    <w:rPr>
+      <w:color w:val="808080"/>
+      <w:shd w:val="clear" w:color="auto" w:fill="E6E6E6"/>
+    </w:rPr>
+  </w:style>
 </w:styles>
 </file>
 

</xml_diff>